<commit_message>
[FIX] - Delete eng di bintang
</commit_message>
<xml_diff>
--- a/resources/template/template_bintang.docx
+++ b/resources/template/template_bintang.docx
@@ -5729,19 +5729,7 @@
                 <w:sz w:val="24"/>
                 <w:szCs w:val="24"/>
               </w:rPr>
-              <w:t>MAKAN TAMBANG SIAN</w:t>
-            </w:r>
-            <w:bookmarkStart w:id="0" w:name="_GoBack"/>
-            <w:bookmarkEnd w:id="0"/>
-            <w:r>
-              <w:rPr>
-                <w:b/>
-                <w:bCs/>
-                <w:color w:val="FFFFFF" w:themeColor="background1"/>
-                <w:sz w:val="24"/>
-                <w:szCs w:val="24"/>
-              </w:rPr>
-              <w:t>G</w:t>
+              <w:t>MAKAN TAMBANG SIANG</w:t>
             </w:r>
           </w:p>
         </w:tc>
@@ -5767,6 +5755,8 @@
                 <w:szCs w:val="24"/>
               </w:rPr>
             </w:pPr>
+            <w:bookmarkStart w:id="0" w:name="_GoBack"/>
+            <w:bookmarkEnd w:id="0"/>
             <w:r>
               <w:rPr>
                 <w:b/>
@@ -5865,430 +5855,7 @@
               <w:t>${</w:t>
             </w:r>
             <w:r>
-              <w:t>siang_prod_pit_3</w:t>
-            </w:r>
-            <w:r>
-              <w:t>}</w:t>
-            </w:r>
-          </w:p>
-        </w:tc>
-      </w:tr>
-      <w:tr>
-        <w:trPr>
-          <w:trHeight w:val="280"/>
-        </w:trPr>
-        <w:tc>
-          <w:tcPr>
-            <w:tcW w:w="859" w:type="dxa"/>
-            <w:vMerge/>
-            <w:shd w:val="clear" w:color="auto" w:fill="FFF2CC" w:themeFill="accent4" w:themeFillTint="33"/>
-            <w:vAlign w:val="center"/>
-          </w:tcPr>
-          <w:p>
-            <w:pPr>
-              <w:jc w:val="center"/>
-              <w:rPr>
-                <w:b/>
-                <w:bCs/>
-                <w:sz w:val="24"/>
-                <w:szCs w:val="24"/>
-              </w:rPr>
-            </w:pPr>
-          </w:p>
-        </w:tc>
-        <w:tc>
-          <w:tcPr>
-            <w:tcW w:w="2061" w:type="dxa"/>
-            <w:vMerge/>
-            <w:shd w:val="clear" w:color="auto" w:fill="FFF2CC" w:themeFill="accent4" w:themeFillTint="33"/>
-            <w:vAlign w:val="center"/>
-          </w:tcPr>
-          <w:p>
-            <w:pPr>
-              <w:jc w:val="center"/>
-              <w:rPr>
-                <w:b/>
-                <w:bCs/>
-                <w:sz w:val="24"/>
-                <w:szCs w:val="24"/>
-              </w:rPr>
-            </w:pPr>
-          </w:p>
-        </w:tc>
-        <w:tc>
-          <w:tcPr>
-            <w:tcW w:w="3420" w:type="dxa"/>
-            <w:shd w:val="clear" w:color="auto" w:fill="FFF2CC" w:themeFill="accent4" w:themeFillTint="33"/>
-            <w:vAlign w:val="center"/>
-          </w:tcPr>
-          <w:p>
-            <w:pPr>
-              <w:jc w:val="center"/>
-              <w:rPr>
-                <w:rFonts w:ascii="Calibri" w:hAnsi="Calibri" w:cs="Calibri"/>
-              </w:rPr>
-            </w:pPr>
-            <w:r>
-              <w:rPr>
-                <w:rFonts w:ascii="Calibri" w:hAnsi="Calibri" w:cs="Calibri"/>
-                <w:b/>
-                <w:bCs/>
-              </w:rPr>
-              <w:t>ENG CSA PIT 3</w:t>
-            </w:r>
-          </w:p>
-        </w:tc>
-        <w:tc>
-          <w:tcPr>
-            <w:tcW w:w="3555" w:type="dxa"/>
-            <w:shd w:val="clear" w:color="auto" w:fill="FFF2CC" w:themeFill="accent4" w:themeFillTint="33"/>
-            <w:vAlign w:val="center"/>
-          </w:tcPr>
-          <w:p>
-            <w:pPr>
-              <w:jc w:val="center"/>
-            </w:pPr>
-            <w:r>
-              <w:t>${siang_pitcontrol}</w:t>
-            </w:r>
-          </w:p>
-        </w:tc>
-      </w:tr>
-      <w:tr>
-        <w:trPr>
-          <w:trHeight w:val="292"/>
-        </w:trPr>
-        <w:tc>
-          <w:tcPr>
-            <w:tcW w:w="859" w:type="dxa"/>
-            <w:vMerge/>
-            <w:shd w:val="clear" w:color="auto" w:fill="FFF2CC" w:themeFill="accent4" w:themeFillTint="33"/>
-            <w:vAlign w:val="center"/>
-          </w:tcPr>
-          <w:p>
-            <w:pPr>
-              <w:jc w:val="center"/>
-              <w:rPr>
-                <w:b/>
-                <w:bCs/>
-                <w:sz w:val="24"/>
-                <w:szCs w:val="24"/>
-              </w:rPr>
-            </w:pPr>
-          </w:p>
-        </w:tc>
-        <w:tc>
-          <w:tcPr>
-            <w:tcW w:w="2061" w:type="dxa"/>
-            <w:vMerge/>
-            <w:shd w:val="clear" w:color="auto" w:fill="FFF2CC" w:themeFill="accent4" w:themeFillTint="33"/>
-            <w:vAlign w:val="center"/>
-          </w:tcPr>
-          <w:p>
-            <w:pPr>
-              <w:jc w:val="center"/>
-              <w:rPr>
-                <w:b/>
-                <w:bCs/>
-                <w:sz w:val="24"/>
-                <w:szCs w:val="24"/>
-              </w:rPr>
-            </w:pPr>
-          </w:p>
-        </w:tc>
-        <w:tc>
-          <w:tcPr>
-            <w:tcW w:w="3420" w:type="dxa"/>
-            <w:shd w:val="clear" w:color="auto" w:fill="FFF2CC" w:themeFill="accent4" w:themeFillTint="33"/>
-            <w:vAlign w:val="center"/>
-          </w:tcPr>
-          <w:p>
-            <w:pPr>
-              <w:jc w:val="center"/>
-              <w:rPr>
-                <w:rFonts w:ascii="Calibri" w:hAnsi="Calibri" w:cs="Calibri"/>
-              </w:rPr>
-            </w:pPr>
-            <w:r>
-              <w:rPr>
-                <w:rFonts w:ascii="Calibri" w:hAnsi="Calibri" w:cs="Calibri"/>
-                <w:b/>
-                <w:bCs/>
-              </w:rPr>
-              <w:t>ENG CSA PIT 2 DRILL &amp; BLAST</w:t>
-            </w:r>
-          </w:p>
-        </w:tc>
-        <w:tc>
-          <w:tcPr>
-            <w:tcW w:w="3555" w:type="dxa"/>
-            <w:shd w:val="clear" w:color="auto" w:fill="FFF2CC" w:themeFill="accent4" w:themeFillTint="33"/>
-            <w:vAlign w:val="center"/>
-          </w:tcPr>
-          <w:p>
-            <w:pPr>
-              <w:jc w:val="center"/>
-            </w:pPr>
-            <w:r>
-              <w:t>${siang_eng_csa_pit2_drill_blast}</w:t>
-            </w:r>
-          </w:p>
-        </w:tc>
-      </w:tr>
-      <w:tr>
-        <w:trPr>
-          <w:trHeight w:val="292"/>
-        </w:trPr>
-        <w:tc>
-          <w:tcPr>
-            <w:tcW w:w="859" w:type="dxa"/>
-            <w:vMerge/>
-            <w:shd w:val="clear" w:color="auto" w:fill="FFF2CC" w:themeFill="accent4" w:themeFillTint="33"/>
-            <w:vAlign w:val="center"/>
-          </w:tcPr>
-          <w:p>
-            <w:pPr>
-              <w:jc w:val="center"/>
-              <w:rPr>
-                <w:b/>
-                <w:bCs/>
-                <w:sz w:val="24"/>
-                <w:szCs w:val="24"/>
-              </w:rPr>
-            </w:pPr>
-          </w:p>
-        </w:tc>
-        <w:tc>
-          <w:tcPr>
-            <w:tcW w:w="2061" w:type="dxa"/>
-            <w:vMerge/>
-            <w:shd w:val="clear" w:color="auto" w:fill="FFF2CC" w:themeFill="accent4" w:themeFillTint="33"/>
-            <w:vAlign w:val="center"/>
-          </w:tcPr>
-          <w:p>
-            <w:pPr>
-              <w:jc w:val="center"/>
-              <w:rPr>
-                <w:b/>
-                <w:bCs/>
-                <w:sz w:val="24"/>
-                <w:szCs w:val="24"/>
-              </w:rPr>
-            </w:pPr>
-          </w:p>
-        </w:tc>
-        <w:tc>
-          <w:tcPr>
-            <w:tcW w:w="3420" w:type="dxa"/>
-            <w:shd w:val="clear" w:color="auto" w:fill="FFF2CC" w:themeFill="accent4" w:themeFillTint="33"/>
-            <w:vAlign w:val="center"/>
-          </w:tcPr>
-          <w:p>
-            <w:pPr>
-              <w:jc w:val="center"/>
-              <w:rPr>
-                <w:rFonts w:ascii="Calibri" w:hAnsi="Calibri" w:cs="Calibri"/>
-              </w:rPr>
-            </w:pPr>
-            <w:r>
-              <w:rPr>
-                <w:rFonts w:ascii="Calibri" w:hAnsi="Calibri" w:cs="Calibri"/>
-                <w:b/>
-                <w:bCs/>
-              </w:rPr>
-              <w:t>Eng CSA Pit 2</w:t>
-            </w:r>
-          </w:p>
-        </w:tc>
-        <w:tc>
-          <w:tcPr>
-            <w:tcW w:w="3555" w:type="dxa"/>
-            <w:shd w:val="clear" w:color="auto" w:fill="FFF2CC" w:themeFill="accent4" w:themeFillTint="33"/>
-            <w:vAlign w:val="center"/>
-          </w:tcPr>
-          <w:p>
-            <w:pPr>
-              <w:jc w:val="center"/>
-            </w:pPr>
-            <w:r>
-              <w:t>${siang_</w:t>
-            </w:r>
-            <w:r>
-              <w:t>eng_csa_pit2</w:t>
-            </w:r>
-            <w:r>
-              <w:t>}</w:t>
-            </w:r>
-          </w:p>
-        </w:tc>
-      </w:tr>
-      <w:tr>
-        <w:trPr>
-          <w:trHeight w:val="280"/>
-        </w:trPr>
-        <w:tc>
-          <w:tcPr>
-            <w:tcW w:w="859" w:type="dxa"/>
-            <w:vMerge/>
-            <w:shd w:val="clear" w:color="auto" w:fill="FFF2CC" w:themeFill="accent4" w:themeFillTint="33"/>
-            <w:vAlign w:val="center"/>
-          </w:tcPr>
-          <w:p>
-            <w:pPr>
-              <w:jc w:val="center"/>
-              <w:rPr>
-                <w:b/>
-                <w:bCs/>
-                <w:sz w:val="24"/>
-                <w:szCs w:val="24"/>
-              </w:rPr>
-            </w:pPr>
-          </w:p>
-        </w:tc>
-        <w:tc>
-          <w:tcPr>
-            <w:tcW w:w="2061" w:type="dxa"/>
-            <w:vMerge/>
-            <w:shd w:val="clear" w:color="auto" w:fill="FFF2CC" w:themeFill="accent4" w:themeFillTint="33"/>
-            <w:vAlign w:val="center"/>
-          </w:tcPr>
-          <w:p>
-            <w:pPr>
-              <w:jc w:val="center"/>
-              <w:rPr>
-                <w:b/>
-                <w:bCs/>
-                <w:sz w:val="24"/>
-                <w:szCs w:val="24"/>
-              </w:rPr>
-            </w:pPr>
-          </w:p>
-        </w:tc>
-        <w:tc>
-          <w:tcPr>
-            <w:tcW w:w="3420" w:type="dxa"/>
-            <w:shd w:val="clear" w:color="auto" w:fill="FFF2CC" w:themeFill="accent4" w:themeFillTint="33"/>
-            <w:vAlign w:val="center"/>
-          </w:tcPr>
-          <w:p>
-            <w:pPr>
-              <w:jc w:val="center"/>
-              <w:rPr>
-                <w:rFonts w:ascii="Calibri" w:hAnsi="Calibri" w:cs="Calibri"/>
-              </w:rPr>
-            </w:pPr>
-            <w:r>
-              <w:rPr>
-                <w:rFonts w:ascii="Calibri" w:hAnsi="Calibri" w:cs="Calibri"/>
-                <w:b/>
-                <w:bCs/>
-              </w:rPr>
-              <w:t>DRIVER ENG CSA PIT 2</w:t>
-            </w:r>
-          </w:p>
-        </w:tc>
-        <w:tc>
-          <w:tcPr>
-            <w:tcW w:w="3555" w:type="dxa"/>
-            <w:shd w:val="clear" w:color="auto" w:fill="FFF2CC" w:themeFill="accent4" w:themeFillTint="33"/>
-            <w:vAlign w:val="center"/>
-          </w:tcPr>
-          <w:p>
-            <w:pPr>
-              <w:jc w:val="center"/>
-            </w:pPr>
-            <w:r>
-              <w:t>${siang_driver_survey}</w:t>
-            </w:r>
-          </w:p>
-        </w:tc>
-      </w:tr>
-      <w:tr>
-        <w:trPr>
-          <w:trHeight w:val="292"/>
-        </w:trPr>
-        <w:tc>
-          <w:tcPr>
-            <w:tcW w:w="859" w:type="dxa"/>
-            <w:vMerge/>
-            <w:shd w:val="clear" w:color="auto" w:fill="FFF2CC" w:themeFill="accent4" w:themeFillTint="33"/>
-            <w:vAlign w:val="center"/>
-          </w:tcPr>
-          <w:p>
-            <w:pPr>
-              <w:jc w:val="center"/>
-              <w:rPr>
-                <w:b/>
-                <w:bCs/>
-                <w:sz w:val="24"/>
-                <w:szCs w:val="24"/>
-              </w:rPr>
-            </w:pPr>
-          </w:p>
-        </w:tc>
-        <w:tc>
-          <w:tcPr>
-            <w:tcW w:w="2061" w:type="dxa"/>
-            <w:vMerge/>
-            <w:shd w:val="clear" w:color="auto" w:fill="FFF2CC" w:themeFill="accent4" w:themeFillTint="33"/>
-            <w:vAlign w:val="center"/>
-          </w:tcPr>
-          <w:p>
-            <w:pPr>
-              <w:jc w:val="center"/>
-              <w:rPr>
-                <w:b/>
-                <w:bCs/>
-                <w:sz w:val="24"/>
-                <w:szCs w:val="24"/>
-              </w:rPr>
-            </w:pPr>
-          </w:p>
-        </w:tc>
-        <w:tc>
-          <w:tcPr>
-            <w:tcW w:w="3420" w:type="dxa"/>
-            <w:shd w:val="clear" w:color="auto" w:fill="FFF2CC" w:themeFill="accent4" w:themeFillTint="33"/>
-            <w:vAlign w:val="center"/>
-          </w:tcPr>
-          <w:p>
-            <w:pPr>
-              <w:jc w:val="center"/>
-              <w:rPr>
-                <w:rFonts w:ascii="Calibri" w:hAnsi="Calibri" w:cs="Calibri"/>
-              </w:rPr>
-            </w:pPr>
-            <w:r>
-              <w:rPr>
-                <w:rFonts w:ascii="Calibri" w:hAnsi="Calibri" w:cs="Calibri"/>
-                <w:b/>
-                <w:bCs/>
-              </w:rPr>
-              <w:t>ENG CSA HRM (Vendor JMI)</w:t>
-            </w:r>
-          </w:p>
-        </w:tc>
-        <w:tc>
-          <w:tcPr>
-            <w:tcW w:w="3555" w:type="dxa"/>
-            <w:shd w:val="clear" w:color="auto" w:fill="FFF2CC" w:themeFill="accent4" w:themeFillTint="33"/>
-            <w:vAlign w:val="center"/>
-          </w:tcPr>
-          <w:p>
-            <w:pPr>
-              <w:jc w:val="center"/>
-            </w:pPr>
-            <w:r>
-              <w:t>${siang_</w:t>
-            </w:r>
-            <w:r>
-              <w:t>vendor</w:t>
-            </w:r>
-            <w:r>
-              <w:t>_</w:t>
-            </w:r>
-            <w:r>
-              <w:t>jmi</w:t>
+              <w:t>prod_pit_3</w:t>
             </w:r>
             <w:r>
               <w:t>}</w:t>

</xml_diff>

<commit_message>
[FIX] - Template Catering
</commit_message>
<xml_diff>
--- a/resources/template/template_bintang.docx
+++ b/resources/template/template_bintang.docx
@@ -2179,7 +2179,13 @@
               <w:jc w:val="center"/>
             </w:pPr>
             <w:r>
-              <w:t>${pagi_kamar_b6}</w:t>
+              <w:t>${pagi_kamar_b</w:t>
+            </w:r>
+            <w:r>
+              <w:t>7</w:t>
+            </w:r>
+            <w:r>
+              <w:t>}</w:t>
             </w:r>
           </w:p>
         </w:tc>
@@ -2257,7 +2263,13 @@
               <w:jc w:val="center"/>
             </w:pPr>
             <w:r>
-              <w:t>${pagi_kamar_b7}</w:t>
+              <w:t>${pagi_kamar_b</w:t>
+            </w:r>
+            <w:r>
+              <w:t>8</w:t>
+            </w:r>
+            <w:r>
+              <w:t>}</w:t>
             </w:r>
           </w:p>
         </w:tc>
@@ -2335,7 +2347,13 @@
               <w:jc w:val="center"/>
             </w:pPr>
             <w:r>
-              <w:t>${pagi_kamar_b8}</w:t>
+              <w:t>${pagi_kamar_b</w:t>
+            </w:r>
+            <w:r>
+              <w:t>9</w:t>
+            </w:r>
+            <w:r>
+              <w:t>}</w:t>
             </w:r>
           </w:p>
         </w:tc>
@@ -2413,7 +2431,13 @@
               <w:jc w:val="center"/>
             </w:pPr>
             <w:r>
-              <w:t>${pagi_kamar_b9}</w:t>
+              <w:t>${pagi_kamar_b</w:t>
+            </w:r>
+            <w:r>
+              <w:t>10</w:t>
+            </w:r>
+            <w:r>
+              <w:t>}</w:t>
             </w:r>
           </w:p>
         </w:tc>
@@ -2556,7 +2580,13 @@
               <w:rPr>
                 <w:rFonts w:ascii="Calibri" w:hAnsi="Calibri" w:cs="Calibri"/>
               </w:rPr>
-              <w:t>REBUSAN B1</w:t>
+              <w:t>REBUSAN GL A</w:t>
+            </w:r>
+            <w:r>
+              <w:rPr>
+                <w:rFonts w:ascii="Calibri" w:hAnsi="Calibri" w:cs="Calibri"/>
+              </w:rPr>
+              <w:t>2</w:t>
             </w:r>
           </w:p>
         </w:tc>
@@ -2564,13 +2594,20 @@
           <w:tcPr>
             <w:tcW w:w="3555" w:type="dxa"/>
             <w:shd w:val="clear" w:color="auto" w:fill="F2A2C0"/>
-          </w:tcPr>
-          <w:p>
-            <w:pPr>
-              <w:jc w:val="center"/>
-            </w:pPr>
-            <w:r>
-              <w:t>${pagi_rebusan_b1}</w:t>
+            <w:vAlign w:val="center"/>
+          </w:tcPr>
+          <w:p>
+            <w:pPr>
+              <w:jc w:val="center"/>
+            </w:pPr>
+            <w:r>
+              <w:t>${pagi_rebusan_a</w:t>
+            </w:r>
+            <w:r>
+              <w:t>2</w:t>
+            </w:r>
+            <w:r>
+              <w:t>}</w:t>
             </w:r>
           </w:p>
         </w:tc>
@@ -2634,7 +2671,7 @@
               <w:rPr>
                 <w:rFonts w:ascii="Calibri" w:hAnsi="Calibri" w:cs="Calibri"/>
               </w:rPr>
-              <w:t>REBUSAN B2</w:t>
+              <w:t>REBUSAN B1</w:t>
             </w:r>
           </w:p>
         </w:tc>
@@ -2648,7 +2685,7 @@
               <w:jc w:val="center"/>
             </w:pPr>
             <w:r>
-              <w:t>${pagi_rebusan_b2}</w:t>
+              <w:t>${pagi_rebusan_b1}</w:t>
             </w:r>
           </w:p>
         </w:tc>
@@ -2712,7 +2749,7 @@
               <w:rPr>
                 <w:rFonts w:ascii="Calibri" w:hAnsi="Calibri" w:cs="Calibri"/>
               </w:rPr>
-              <w:t>REBUSAN B3</w:t>
+              <w:t>REBUSAN B2</w:t>
             </w:r>
           </w:p>
         </w:tc>
@@ -2726,7 +2763,7 @@
               <w:jc w:val="center"/>
             </w:pPr>
             <w:r>
-              <w:t>${pagi_rebusan_b3}</w:t>
+              <w:t>${pagi_rebusan_b2}</w:t>
             </w:r>
           </w:p>
         </w:tc>
@@ -2790,7 +2827,7 @@
               <w:rPr>
                 <w:rFonts w:ascii="Calibri" w:hAnsi="Calibri" w:cs="Calibri"/>
               </w:rPr>
-              <w:t>REBUSAN B4</w:t>
+              <w:t>REBUSAN B3</w:t>
             </w:r>
           </w:p>
         </w:tc>
@@ -2804,7 +2841,7 @@
               <w:jc w:val="center"/>
             </w:pPr>
             <w:r>
-              <w:t>${pagi_rebusan_b4}</w:t>
+              <w:t>${pagi_rebusan_b3}</w:t>
             </w:r>
           </w:p>
         </w:tc>
@@ -2868,7 +2905,7 @@
               <w:rPr>
                 <w:rFonts w:ascii="Calibri" w:hAnsi="Calibri" w:cs="Calibri"/>
               </w:rPr>
-              <w:t>REBUSAN B7</w:t>
+              <w:t>REBUSAN B4</w:t>
             </w:r>
           </w:p>
         </w:tc>
@@ -2882,7 +2919,7 @@
               <w:jc w:val="center"/>
             </w:pPr>
             <w:r>
-              <w:t>${pagi_rebusan_b7}</w:t>
+              <w:t>${pagi_rebusan_b4}</w:t>
             </w:r>
           </w:p>
         </w:tc>
@@ -2946,7 +2983,7 @@
               <w:rPr>
                 <w:rFonts w:ascii="Calibri" w:hAnsi="Calibri" w:cs="Calibri"/>
               </w:rPr>
-              <w:t>REBUSAN B8</w:t>
+              <w:t>REBUSAN B7</w:t>
             </w:r>
           </w:p>
         </w:tc>
@@ -2960,7 +2997,7 @@
               <w:jc w:val="center"/>
             </w:pPr>
             <w:r>
-              <w:t>${pagi_rebusan_b8}</w:t>
+              <w:t>${pagi_rebusan_b7}</w:t>
             </w:r>
           </w:p>
         </w:tc>
@@ -3024,7 +3061,7 @@
               <w:rPr>
                 <w:rFonts w:ascii="Calibri" w:hAnsi="Calibri" w:cs="Calibri"/>
               </w:rPr>
-              <w:t>REBUSAN B9</w:t>
+              <w:t>REBUSAN B8</w:t>
             </w:r>
           </w:p>
         </w:tc>
@@ -3038,7 +3075,7 @@
               <w:jc w:val="center"/>
             </w:pPr>
             <w:r>
-              <w:t>${pagi_rebusan_b9}</w:t>
+              <w:t>${pagi_rebusan_b8}</w:t>
             </w:r>
           </w:p>
         </w:tc>
@@ -3102,7 +3139,7 @@
               <w:rPr>
                 <w:rFonts w:ascii="Calibri" w:hAnsi="Calibri" w:cs="Calibri"/>
               </w:rPr>
-              <w:t>REBUSAN B10</w:t>
+              <w:t>REBUSAN B9</w:t>
             </w:r>
           </w:p>
         </w:tc>
@@ -3116,7 +3153,7 @@
               <w:jc w:val="center"/>
             </w:pPr>
             <w:r>
-              <w:t>${pagi_rebusan_b10}</w:t>
+              <w:t>${pagi_rebusan_b9}</w:t>
             </w:r>
           </w:p>
         </w:tc>
@@ -3180,6 +3217,84 @@
               <w:rPr>
                 <w:rFonts w:ascii="Calibri" w:hAnsi="Calibri" w:cs="Calibri"/>
               </w:rPr>
+              <w:t>REBUSAN B10</w:t>
+            </w:r>
+          </w:p>
+        </w:tc>
+        <w:tc>
+          <w:tcPr>
+            <w:tcW w:w="3555" w:type="dxa"/>
+            <w:shd w:val="clear" w:color="auto" w:fill="F2A2C0"/>
+          </w:tcPr>
+          <w:p>
+            <w:pPr>
+              <w:jc w:val="center"/>
+            </w:pPr>
+            <w:r>
+              <w:t>${pagi_rebusan_b10}</w:t>
+            </w:r>
+          </w:p>
+        </w:tc>
+      </w:tr>
+      <w:tr>
+        <w:trPr>
+          <w:trHeight w:val="256"/>
+        </w:trPr>
+        <w:tc>
+          <w:tcPr>
+            <w:tcW w:w="859" w:type="dxa"/>
+            <w:vMerge/>
+            <w:shd w:val="clear" w:color="auto" w:fill="F2A2C0"/>
+            <w:vAlign w:val="center"/>
+          </w:tcPr>
+          <w:p>
+            <w:pPr>
+              <w:jc w:val="center"/>
+              <w:rPr>
+                <w:b/>
+                <w:bCs/>
+                <w:sz w:val="24"/>
+                <w:szCs w:val="24"/>
+              </w:rPr>
+            </w:pPr>
+          </w:p>
+        </w:tc>
+        <w:tc>
+          <w:tcPr>
+            <w:tcW w:w="2061" w:type="dxa"/>
+            <w:vMerge/>
+            <w:shd w:val="clear" w:color="auto" w:fill="F2A2C0"/>
+            <w:vAlign w:val="center"/>
+          </w:tcPr>
+          <w:p>
+            <w:pPr>
+              <w:jc w:val="center"/>
+              <w:rPr>
+                <w:b/>
+                <w:bCs/>
+                <w:sz w:val="24"/>
+                <w:szCs w:val="24"/>
+              </w:rPr>
+            </w:pPr>
+          </w:p>
+        </w:tc>
+        <w:tc>
+          <w:tcPr>
+            <w:tcW w:w="3420" w:type="dxa"/>
+            <w:shd w:val="clear" w:color="auto" w:fill="F2A2C0"/>
+            <w:vAlign w:val="center"/>
+          </w:tcPr>
+          <w:p>
+            <w:pPr>
+              <w:jc w:val="center"/>
+              <w:rPr>
+                <w:rFonts w:ascii="Calibri" w:hAnsi="Calibri" w:cs="Calibri"/>
+              </w:rPr>
+            </w:pPr>
+            <w:r>
+              <w:rPr>
+                <w:rFonts w:ascii="Calibri" w:hAnsi="Calibri" w:cs="Calibri"/>
+              </w:rPr>
               <w:t>SPARE</w:t>
             </w:r>
           </w:p>
@@ -5755,108 +5870,197 @@
                 <w:szCs w:val="24"/>
               </w:rPr>
             </w:pPr>
+            <w:r>
+              <w:rPr>
+                <w:b/>
+                <w:bCs/>
+                <w:sz w:val="24"/>
+                <w:szCs w:val="24"/>
+              </w:rPr>
+              <w:t>11</w:t>
+            </w:r>
+          </w:p>
+          <w:p>
+            <w:pPr>
+              <w:jc w:val="center"/>
+              <w:rPr>
+                <w:b/>
+                <w:bCs/>
+                <w:sz w:val="24"/>
+                <w:szCs w:val="24"/>
+              </w:rPr>
+            </w:pPr>
+          </w:p>
+          <w:p>
+            <w:pPr>
+              <w:jc w:val="center"/>
+              <w:rPr>
+                <w:b/>
+                <w:bCs/>
+                <w:sz w:val="24"/>
+                <w:szCs w:val="24"/>
+              </w:rPr>
+            </w:pPr>
+          </w:p>
+        </w:tc>
+        <w:tc>
+          <w:tcPr>
+            <w:tcW w:w="2061" w:type="dxa"/>
+            <w:vMerge w:val="restart"/>
+            <w:shd w:val="clear" w:color="auto" w:fill="FFF2CC" w:themeFill="accent4" w:themeFillTint="33"/>
+            <w:vAlign w:val="center"/>
+          </w:tcPr>
+          <w:p>
+            <w:pPr>
+              <w:jc w:val="center"/>
+              <w:rPr>
+                <w:b/>
+                <w:bCs/>
+                <w:sz w:val="24"/>
+                <w:szCs w:val="24"/>
+              </w:rPr>
+            </w:pPr>
+            <w:r>
+              <w:rPr>
+                <w:b/>
+                <w:bCs/>
+                <w:sz w:val="24"/>
+                <w:szCs w:val="24"/>
+              </w:rPr>
+              <w:t>MAKAN TAMBANG SIANG</w:t>
+            </w:r>
+          </w:p>
+        </w:tc>
+        <w:tc>
+          <w:tcPr>
+            <w:tcW w:w="3420" w:type="dxa"/>
+            <w:shd w:val="clear" w:color="auto" w:fill="FFF2CC" w:themeFill="accent4" w:themeFillTint="33"/>
+            <w:vAlign w:val="center"/>
+          </w:tcPr>
+          <w:p>
+            <w:pPr>
+              <w:jc w:val="center"/>
+              <w:rPr>
+                <w:rFonts w:ascii="Calibri" w:hAnsi="Calibri" w:cs="Calibri"/>
+              </w:rPr>
+            </w:pPr>
+            <w:r>
+              <w:rPr>
+                <w:rFonts w:ascii="Calibri" w:hAnsi="Calibri" w:cs="Calibri"/>
+                <w:b/>
+                <w:bCs/>
+              </w:rPr>
+              <w:t>Produksi Pit 3 (Jam 10.00 WIB)</w:t>
+            </w:r>
+          </w:p>
+        </w:tc>
+        <w:tc>
+          <w:tcPr>
+            <w:tcW w:w="3555" w:type="dxa"/>
+            <w:shd w:val="clear" w:color="auto" w:fill="FFF2CC" w:themeFill="accent4" w:themeFillTint="33"/>
+            <w:vAlign w:val="center"/>
+          </w:tcPr>
+          <w:p>
+            <w:pPr>
+              <w:jc w:val="center"/>
+            </w:pPr>
+            <w:r>
+              <w:t>${</w:t>
+            </w:r>
+            <w:r>
+              <w:t>siang_prod_pit_3</w:t>
+            </w:r>
+            <w:r>
+              <w:t>}</w:t>
+            </w:r>
+          </w:p>
+        </w:tc>
+      </w:tr>
+      <w:tr>
+        <w:trPr>
+          <w:trHeight w:val="247"/>
+        </w:trPr>
+        <w:tc>
+          <w:tcPr>
+            <w:tcW w:w="859" w:type="dxa"/>
+            <w:vMerge/>
+            <w:shd w:val="clear" w:color="auto" w:fill="FFF2CC" w:themeFill="accent4" w:themeFillTint="33"/>
+            <w:vAlign w:val="center"/>
+          </w:tcPr>
+          <w:p>
+            <w:pPr>
+              <w:jc w:val="center"/>
+              <w:rPr>
+                <w:b/>
+                <w:bCs/>
+                <w:sz w:val="24"/>
+                <w:szCs w:val="24"/>
+              </w:rPr>
+            </w:pPr>
+          </w:p>
+        </w:tc>
+        <w:tc>
+          <w:tcPr>
+            <w:tcW w:w="2061" w:type="dxa"/>
+            <w:vMerge/>
+            <w:shd w:val="clear" w:color="auto" w:fill="FFF2CC" w:themeFill="accent4" w:themeFillTint="33"/>
+            <w:vAlign w:val="center"/>
+          </w:tcPr>
+          <w:p>
+            <w:pPr>
+              <w:jc w:val="center"/>
+              <w:rPr>
+                <w:b/>
+                <w:bCs/>
+                <w:sz w:val="24"/>
+                <w:szCs w:val="24"/>
+              </w:rPr>
+            </w:pPr>
+          </w:p>
+        </w:tc>
+        <w:tc>
+          <w:tcPr>
+            <w:tcW w:w="3420" w:type="dxa"/>
+            <w:shd w:val="clear" w:color="auto" w:fill="FFF2CC" w:themeFill="accent4" w:themeFillTint="33"/>
+            <w:vAlign w:val="center"/>
+          </w:tcPr>
+          <w:p>
+            <w:pPr>
+              <w:jc w:val="center"/>
+              <w:rPr>
+                <w:rFonts w:ascii="Calibri" w:hAnsi="Calibri" w:cs="Calibri"/>
+                <w:b/>
+                <w:bCs/>
+              </w:rPr>
+            </w:pPr>
+            <w:r>
+              <w:rPr>
+                <w:rFonts w:ascii="Calibri" w:hAnsi="Calibri" w:cs="Calibri"/>
+                <w:b/>
+                <w:bCs/>
+              </w:rPr>
+              <w:t>ENG CSA PIT 3</w:t>
+            </w:r>
+          </w:p>
+        </w:tc>
+        <w:tc>
+          <w:tcPr>
+            <w:tcW w:w="3555" w:type="dxa"/>
+            <w:shd w:val="clear" w:color="auto" w:fill="FFF2CC" w:themeFill="accent4" w:themeFillTint="33"/>
+            <w:vAlign w:val="center"/>
+          </w:tcPr>
+          <w:p>
+            <w:pPr>
+              <w:jc w:val="center"/>
+            </w:pPr>
+            <w:r>
+              <w:t>${</w:t>
+            </w:r>
+            <w:r>
+              <w:t>siang_pitcontrol</w:t>
+            </w:r>
             <w:bookmarkStart w:id="0" w:name="_GoBack"/>
             <w:bookmarkEnd w:id="0"/>
-            <w:r>
-              <w:rPr>
-                <w:b/>
-                <w:bCs/>
-                <w:sz w:val="24"/>
-                <w:szCs w:val="24"/>
-              </w:rPr>
-              <w:t>11</w:t>
-            </w:r>
-          </w:p>
-          <w:p>
-            <w:pPr>
-              <w:jc w:val="center"/>
-              <w:rPr>
-                <w:b/>
-                <w:bCs/>
-                <w:sz w:val="24"/>
-                <w:szCs w:val="24"/>
-              </w:rPr>
-            </w:pPr>
-          </w:p>
-          <w:p>
-            <w:pPr>
-              <w:jc w:val="center"/>
-              <w:rPr>
-                <w:b/>
-                <w:bCs/>
-                <w:sz w:val="24"/>
-                <w:szCs w:val="24"/>
-              </w:rPr>
-            </w:pPr>
-          </w:p>
-        </w:tc>
-        <w:tc>
-          <w:tcPr>
-            <w:tcW w:w="2061" w:type="dxa"/>
-            <w:vMerge w:val="restart"/>
-            <w:shd w:val="clear" w:color="auto" w:fill="FFF2CC" w:themeFill="accent4" w:themeFillTint="33"/>
-            <w:vAlign w:val="center"/>
-          </w:tcPr>
-          <w:p>
-            <w:pPr>
-              <w:jc w:val="center"/>
-              <w:rPr>
-                <w:b/>
-                <w:bCs/>
-                <w:sz w:val="24"/>
-                <w:szCs w:val="24"/>
-              </w:rPr>
-            </w:pPr>
-            <w:r>
-              <w:rPr>
-                <w:b/>
-                <w:bCs/>
-                <w:sz w:val="24"/>
-                <w:szCs w:val="24"/>
-              </w:rPr>
-              <w:t>MAKAN TAMBANG SIANG</w:t>
-            </w:r>
-          </w:p>
-        </w:tc>
-        <w:tc>
-          <w:tcPr>
-            <w:tcW w:w="3420" w:type="dxa"/>
-            <w:shd w:val="clear" w:color="auto" w:fill="FFF2CC" w:themeFill="accent4" w:themeFillTint="33"/>
-            <w:vAlign w:val="center"/>
-          </w:tcPr>
-          <w:p>
-            <w:pPr>
-              <w:jc w:val="center"/>
-              <w:rPr>
-                <w:rFonts w:ascii="Calibri" w:hAnsi="Calibri" w:cs="Calibri"/>
-              </w:rPr>
-            </w:pPr>
-            <w:r>
-              <w:rPr>
-                <w:rFonts w:ascii="Calibri" w:hAnsi="Calibri" w:cs="Calibri"/>
-                <w:b/>
-                <w:bCs/>
-              </w:rPr>
-              <w:t>Produksi Pit 3 (Jam 10.00 WIB)</w:t>
-            </w:r>
-          </w:p>
-        </w:tc>
-        <w:tc>
-          <w:tcPr>
-            <w:tcW w:w="3555" w:type="dxa"/>
-            <w:shd w:val="clear" w:color="auto" w:fill="FFF2CC" w:themeFill="accent4" w:themeFillTint="33"/>
-            <w:vAlign w:val="center"/>
-          </w:tcPr>
-          <w:p>
-            <w:pPr>
-              <w:jc w:val="center"/>
-            </w:pPr>
-            <w:r>
-              <w:t>${</w:t>
-            </w:r>
-            <w:r>
-              <w:t>prod_pit_3</w:t>
-            </w:r>
             <w:r>
               <w:t>}</w:t>
             </w:r>

</xml_diff>

<commit_message>
[FIX] - Catering Bintang
</commit_message>
<xml_diff>
--- a/resources/template/template_bintang.docx
+++ b/resources/template/template_bintang.docx
@@ -2580,13 +2580,7 @@
               <w:rPr>
                 <w:rFonts w:ascii="Calibri" w:hAnsi="Calibri" w:cs="Calibri"/>
               </w:rPr>
-              <w:t>REBUSAN GL A</w:t>
-            </w:r>
-            <w:r>
-              <w:rPr>
-                <w:rFonts w:ascii="Calibri" w:hAnsi="Calibri" w:cs="Calibri"/>
-              </w:rPr>
-              <w:t>2</w:t>
+              <w:t>REBUSAN GL A2</w:t>
             </w:r>
           </w:p>
         </w:tc>
@@ -5723,7 +5717,13 @@
               <w:jc w:val="center"/>
             </w:pPr>
             <w:r>
-              <w:t>${sore_rebusan_b8}</w:t>
+              <w:t>${sore_rebusan_b</w:t>
+            </w:r>
+            <w:r>
+              <w:t>9</w:t>
+            </w:r>
+            <w:r>
+              <w:t>}</w:t>
             </w:r>
           </w:p>
         </w:tc>
@@ -6059,8 +6059,6 @@
             <w:r>
               <w:t>siang_pitcontrol</w:t>
             </w:r>
-            <w:bookmarkStart w:id="0" w:name="_GoBack"/>
-            <w:bookmarkEnd w:id="0"/>
             <w:r>
               <w:t>}</w:t>
             </w:r>
@@ -8234,14 +8232,8 @@
                 <w:color w:val="FFFFFF" w:themeColor="background1"/>
               </w:rPr>
             </w:pPr>
-            <w:r>
-              <w:rPr>
-                <w:b/>
-                <w:bCs/>
-                <w:color w:val="FFFFFF" w:themeColor="background1"/>
-              </w:rPr>
-              <w:t>${total_semua}</w:t>
-            </w:r>
+            <w:bookmarkStart w:id="0" w:name="_GoBack"/>
+            <w:bookmarkEnd w:id="0"/>
           </w:p>
         </w:tc>
       </w:tr>

</xml_diff>